<commit_message>
fixed the placement ofmy canvas animation, as well as further clean up of code
</commit_message>
<xml_diff>
--- a/text in the website .docx
+++ b/text in the website .docx
@@ -203,19 +203,7 @@
     </w:p>
     <w:p>
       <w:r>
-        <w:t xml:space="preserve"> through social media or through or email form, then please press the "Social Media Links" button down in the footer, by </w:t>
-      </w:r>
-      <w:r>
-        <w:t>clicking</w:t>
-      </w:r>
-      <w:r>
-        <w:t xml:space="preserve"> on a logo below to take you to the appropriate </w:t>
-      </w:r>
-      <w:r>
-        <w:t>website</w:t>
-      </w:r>
-      <w:r>
-        <w:t xml:space="preserve"> or by pressing &lt;a </w:t>
+        <w:t xml:space="preserve"> through social media or through or email form, then please press the "Social Media Links" button down in the footer, by clicking on a logo below to take you to the appropriate website or by pressing &lt;a </w:t>
       </w:r>
       <w:proofErr w:type="spellStart"/>
       <w:r>
@@ -229,6 +217,28 @@
     <w:p>
       <w:r>
         <w:t>If you would like to download my CV, then please press on the button below to have it downloaded straight to your computer. I hope you have enjoyed my website and continue to look around</w:t>
+      </w:r>
+    </w:p>
+    <w:p/>
+    <w:p>
+      <w:r>
+        <w:t xml:space="preserve">This is Gill! As you can see, he is untextured </w:t>
+      </w:r>
+      <w:proofErr w:type="gramStart"/>
+      <w:r>
+        <w:t>at the moment</w:t>
+      </w:r>
+      <w:proofErr w:type="gramEnd"/>
+      <w:r>
+        <w:t xml:space="preserve">, but you can still view his model in all his glory while he stands in a T-Pose for you. Please feel free to interact with the viewer using your mouse, </w:t>
+      </w:r>
+      <w:proofErr w:type="gramStart"/>
+      <w:r>
+        <w:t>clicking</w:t>
+      </w:r>
+      <w:proofErr w:type="gramEnd"/>
+      <w:r>
+        <w:t xml:space="preserve"> and dragging to spin him, and using your scroll wheel to zoom in and out, or pinch and pull if you are using a trackpad/touchscreen device. </w:t>
       </w:r>
     </w:p>
     <w:p/>

</xml_diff>